<commit_message>
validated xml. still need to figure out how to add shapefiles
</commit_message>
<xml_diff>
--- a/data-raw/abstract_final.docx
+++ b/data-raw/abstract_final.docx
@@ -20,15 +20,7 @@
           <w:sz w:val="22"/>
           <w:szCs w:val="22"/>
         </w:rPr>
-        <w:t xml:space="preserve">Cramer Fish </w:t>
-      </w:r>
-      <w:r>
-        <w:rPr>
-          <w:rStyle w:val="normaltextrun"/>
-          <w:sz w:val="22"/>
-          <w:szCs w:val="22"/>
-        </w:rPr>
-        <w:t xml:space="preserve">Sciences (CFS), </w:t>
+        <w:t xml:space="preserve">Cramer Fish Sciences (CFS), </w:t>
       </w:r>
       <w:proofErr w:type="spellStart"/>
       <w:r>
@@ -88,61 +80,7 @@
           <w:sz w:val="22"/>
           <w:szCs w:val="22"/>
         </w:rPr>
-        <w:t xml:space="preserve"> Side Channel and Floodplain Restoration Project (Project) on the Yuba River, California. The Project is designed to restore and enhance ecosystem processes, with a primary focus on improving productive juvenile salmonid rearing habitat to increase natural production of fall and spring-run Chinook Salmon (</w:t>
-      </w:r>
-      <w:r>
-        <w:rPr>
-          <w:rStyle w:val="normaltextrun"/>
-          <w:i/>
-          <w:iCs/>
-          <w:sz w:val="22"/>
-          <w:szCs w:val="22"/>
-        </w:rPr>
-        <w:t>Oncorhynchus tshawytscha</w:t>
-      </w:r>
-      <w:r>
-        <w:rPr>
-          <w:rStyle w:val="normaltextrun"/>
-          <w:sz w:val="22"/>
-          <w:szCs w:val="22"/>
-        </w:rPr>
-        <w:t>) and steelhead (</w:t>
-      </w:r>
-      <w:r>
-        <w:rPr>
-          <w:rStyle w:val="normaltextrun"/>
-          <w:i/>
-          <w:iCs/>
-          <w:sz w:val="22"/>
-          <w:szCs w:val="22"/>
-        </w:rPr>
-        <w:t>O. mykiss</w:t>
-      </w:r>
-      <w:r>
-        <w:rPr>
-          <w:rStyle w:val="normaltextrun"/>
-          <w:sz w:val="22"/>
-          <w:szCs w:val="22"/>
-        </w:rPr>
-        <w:t>)</w:t>
-      </w:r>
-      <w:r>
-        <w:rPr>
-          <w:rStyle w:val="normaltextrun"/>
-          <w:i/>
-          <w:iCs/>
-          <w:sz w:val="22"/>
-          <w:szCs w:val="22"/>
-        </w:rPr>
-        <w:t xml:space="preserve"> </w:t>
-      </w:r>
-      <w:r>
-        <w:rPr>
-          <w:rStyle w:val="normaltextrun"/>
-          <w:sz w:val="22"/>
-          <w:szCs w:val="22"/>
-        </w:rPr>
-        <w:t>in the Yuba River. The Project would enhance and/or create up to 1</w:t>
+        <w:t xml:space="preserve"> Side Channel and Floodplain Restoration Project (Project) on the Yuba River, California. The Project is designed to restore and enhance ecosystem processes, with a primary focus on improving productive juvenile salmonid rearing habitat to increase natural production of fall and spring-run Chinook Salmon (Oncorhynchus tshawytscha) and steelhead (O. mykiss) in the Yuba River. The Project would enhance and/or create up to 1</w:t>
       </w:r>
       <w:r>
         <w:rPr>
@@ -190,25 +128,7 @@
           <w:sz w:val="22"/>
           <w:szCs w:val="22"/>
         </w:rPr>
-        <w:t xml:space="preserve"> miles of seasonal side channels. The design approach focuses on removing unnatural constraints (such as a mid-river training wall and very coarse surface materials left from mining activities) </w:t>
-      </w:r>
-      <w:proofErr w:type="gramStart"/>
-      <w:r>
-        <w:rPr>
-          <w:rStyle w:val="normaltextrun"/>
-          <w:sz w:val="22"/>
-          <w:szCs w:val="22"/>
-        </w:rPr>
-        <w:t>in order to</w:t>
-      </w:r>
-      <w:proofErr w:type="gramEnd"/>
-      <w:r>
-        <w:rPr>
-          <w:rStyle w:val="normaltextrun"/>
-          <w:sz w:val="22"/>
-          <w:szCs w:val="22"/>
-        </w:rPr>
-        <w:t xml:space="preserve"> allow natural river and floodplain processes to function. Construction planning efforts include multi-year phasing to remove </w:t>
+        <w:t xml:space="preserve"> miles of seasonal side channels. The design approach focuses on removing unnatural constraints (such as a mid-river training wall and very coarse surface materials left from mining activities) in order to allow natural river and floodplain processes to function. Construction planning efforts include multi-year phasing to remove </w:t>
       </w:r>
       <w:r>
         <w:rPr>
@@ -1073,21 +993,6 @@
 </file>
 
 <file path=customXml/item1.xml><?xml version="1.0" encoding="utf-8"?>
-<p:properties xmlns:p="http://schemas.microsoft.com/office/2006/metadata/properties" xmlns:xsi="http://www.w3.org/2001/XMLSchema-instance" xmlns:pc="http://schemas.microsoft.com/office/infopath/2007/PartnerControls">
-  <documentManagement/>
-</p:properties>
-</file>
-
-<file path=customXml/item2.xml><?xml version="1.0" encoding="utf-8"?>
-<?mso-contentType ?>
-<FormTemplates xmlns="http://schemas.microsoft.com/sharepoint/v3/contenttype/forms">
-  <Display>DocumentLibraryForm</Display>
-  <Edit>DocumentLibraryForm</Edit>
-  <New>DocumentLibraryForm</New>
-</FormTemplates>
-</file>
-
-<file path=customXml/item3.xml><?xml version="1.0" encoding="utf-8"?>
 <ct:contentTypeSchema xmlns:ct="http://schemas.microsoft.com/office/2006/metadata/contentType" xmlns:ma="http://schemas.microsoft.com/office/2006/metadata/properties/metaAttributes" ct:_="" ma:_="" ma:contentTypeName="Document" ma:contentTypeID="0x010100A7B55DF532CB8C44B54D8384C7DD0A4F" ma:contentTypeVersion="2" ma:contentTypeDescription="Create a new document." ma:contentTypeScope="" ma:versionID="8390b4ef7f70a62d7c0197e4cd419f71">
   <xsd:schema xmlns:xsd="http://www.w3.org/2001/XMLSchema" xmlns:xs="http://www.w3.org/2001/XMLSchema" xmlns:p="http://schemas.microsoft.com/office/2006/metadata/properties" xmlns:ns2="3ce38863-457d-4e04-9624-5b04d5940576" targetNamespace="http://schemas.microsoft.com/office/2006/metadata/properties" ma:root="true" ma:fieldsID="24830da0bcdd0db467a47b1a446a0df8" ns2:_="">
     <xsd:import namespace="3ce38863-457d-4e04-9624-5b04d5940576"/>
@@ -1219,24 +1124,22 @@
 </ct:contentTypeSchema>
 </file>
 
-<file path=customXml/itemProps1.xml><?xml version="1.0" encoding="utf-8"?>
-<ds:datastoreItem xmlns:ds="http://schemas.openxmlformats.org/officeDocument/2006/customXml" ds:itemID="{68C89D97-513E-4721-A6E0-0B8DB58252CA}">
-  <ds:schemaRefs>
-    <ds:schemaRef ds:uri="http://schemas.microsoft.com/office/2006/metadata/properties"/>
-    <ds:schemaRef ds:uri="http://schemas.microsoft.com/office/infopath/2007/PartnerControls"/>
-  </ds:schemaRefs>
-</ds:datastoreItem>
+<file path=customXml/item2.xml><?xml version="1.0" encoding="utf-8"?>
+<?mso-contentType ?>
+<FormTemplates xmlns="http://schemas.microsoft.com/sharepoint/v3/contenttype/forms">
+  <Display>DocumentLibraryForm</Display>
+  <Edit>DocumentLibraryForm</Edit>
+  <New>DocumentLibraryForm</New>
+</FormTemplates>
 </file>
 
-<file path=customXml/itemProps2.xml><?xml version="1.0" encoding="utf-8"?>
-<ds:datastoreItem xmlns:ds="http://schemas.openxmlformats.org/officeDocument/2006/customXml" ds:itemID="{264F2832-F5CA-41AA-8CB7-B3A31EFE24D7}">
-  <ds:schemaRefs>
-    <ds:schemaRef ds:uri="http://schemas.microsoft.com/sharepoint/v3/contenttype/forms"/>
-  </ds:schemaRefs>
-</ds:datastoreItem>
+<file path=customXml/item3.xml><?xml version="1.0" encoding="utf-8"?>
+<p:properties xmlns:p="http://schemas.microsoft.com/office/2006/metadata/properties" xmlns:xsi="http://www.w3.org/2001/XMLSchema-instance" xmlns:pc="http://schemas.microsoft.com/office/infopath/2007/PartnerControls">
+  <documentManagement/>
+</p:properties>
 </file>
 
-<file path=customXml/itemProps3.xml><?xml version="1.0" encoding="utf-8"?>
+<file path=customXml/itemProps1.xml><?xml version="1.0" encoding="utf-8"?>
 <ds:datastoreItem xmlns:ds="http://schemas.openxmlformats.org/officeDocument/2006/customXml" ds:itemID="{084F313D-F193-464D-86FE-66EB3EE6737D}">
   <ds:schemaRefs>
     <ds:schemaRef ds:uri="http://schemas.microsoft.com/office/2006/metadata/contentType"/>
@@ -1252,4 +1155,21 @@
     <ds:schemaRef ds:uri="http://schemas.microsoft.com/internal/obd"/>
   </ds:schemaRefs>
 </ds:datastoreItem>
+</file>
+
+<file path=customXml/itemProps2.xml><?xml version="1.0" encoding="utf-8"?>
+<ds:datastoreItem xmlns:ds="http://schemas.openxmlformats.org/officeDocument/2006/customXml" ds:itemID="{264F2832-F5CA-41AA-8CB7-B3A31EFE24D7}">
+  <ds:schemaRefs>
+    <ds:schemaRef ds:uri="http://schemas.microsoft.com/sharepoint/v3/contenttype/forms"/>
+  </ds:schemaRefs>
+</ds:datastoreItem>
+</file>
+
+<file path=customXml/itemProps3.xml><?xml version="1.0" encoding="utf-8"?>
+<ds:datastoreItem xmlns:ds="http://schemas.openxmlformats.org/officeDocument/2006/customXml" ds:itemID="{68C89D97-513E-4721-A6E0-0B8DB58252CA}">
+  <ds:schemaRefs>
+    <ds:schemaRef ds:uri="http://schemas.microsoft.com/office/2006/metadata/properties"/>
+    <ds:schemaRef ds:uri="http://schemas.microsoft.com/office/infopath/2007/PartnerControls"/>
+  </ds:schemaRefs>
+</ds:datastoreItem>
 </file>
</xml_diff>